<commit_message>
added overview and step 10
</commit_message>
<xml_diff>
--- a/additional_data/testing_event_2023-08-10/2023-08-10 DX-PQ FHIR CMC Testing Event 2 - Day 1 - Technical Track Steps.docx
+++ b/additional_data/testing_event_2023-08-10/2023-08-10 DX-PQ FHIR CMC Testing Event 2 - Day 1 - Technical Track Steps.docx
@@ -346,17 +346,182 @@
         </w:rPr>
         <w:t>.</w:t>
       </w:r>
-      <w:r>
-        <w:rPr>
-          <w:rFonts w:cstheme="minorHAnsi"/>
-          <w:color w:val="000000"/>
-          <w:kern w:val="0"/>
-          <w:sz w:val="24"/>
-          <w:szCs w:val="24"/>
+    </w:p>
+    <w:p>
+      <w:pPr>
+        <w:shd w:val="clear" w:color="auto" w:fill="FFFFFF"/>
+        <w:autoSpaceDE w:val="0"/>
+        <w:autoSpaceDN w:val="0"/>
+        <w:adjustRightInd w:val="0"/>
+        <w:spacing w:after="0" w:line="240" w:lineRule="auto"/>
+        <w:rPr>
+          <w:rFonts w:cstheme="minorHAnsi"/>
+          <w:color w:val="000000"/>
+          <w:kern w:val="0"/>
+          <w:sz w:val="24"/>
+          <w:szCs w:val="24"/>
+          <w:highlight w:val="white"/>
+        </w:rPr>
+      </w:pPr>
+    </w:p>
+    <w:p>
+      <w:pPr>
+        <w:pStyle w:val="Heading2"/>
+        <w:rPr>
+          <w:highlight w:val="white"/>
+        </w:rPr>
+      </w:pPr>
+      <w:r>
+        <w:rPr>
+          <w:highlight w:val="white"/>
+        </w:rPr>
+        <w:t>Overview</w:t>
+      </w:r>
+    </w:p>
+    <w:p>
+      <w:pPr>
+        <w:rPr>
+          <w:sz w:val="24"/>
+          <w:szCs w:val="24"/>
+          <w:highlight w:val="white"/>
+        </w:rPr>
+      </w:pPr>
+      <w:r>
+        <w:rPr>
+          <w:sz w:val="24"/>
+          <w:szCs w:val="24"/>
+          <w:highlight w:val="white"/>
+        </w:rPr>
+        <w:t>This set of exercises walks you through creating a set of connected FHIR resources, on a FHIR server, that describe a drug product, its constituents and manufacturer, and then records an analytical test on it and gives a conclusion. We do this by hand, but the same steps could be done by software, exporting data from different back-end systems, SQL tables etc. The data is then in sharable FHIR repository, and could be downloaded by a 3rd party who could then do the reverse and incorporate that into their back</w:t>
+      </w:r>
+      <w:r>
+        <w:rPr>
+          <w:sz w:val="24"/>
+          <w:szCs w:val="24"/>
+          <w:highlight w:val="white"/>
+        </w:rPr>
+        <w:t>-</w:t>
+      </w:r>
+      <w:r>
+        <w:rPr>
+          <w:sz w:val="24"/>
+          <w:szCs w:val="24"/>
+          <w:highlight w:val="white"/>
+        </w:rPr>
+        <w:t>end systems. This is working interoperability of structured CMC data.</w:t>
+      </w:r>
+    </w:p>
+    <w:p>
+      <w:pPr>
+        <w:rPr>
+          <w:rFonts w:cstheme="minorHAnsi"/>
+          <w:color w:val="000000"/>
+          <w:kern w:val="0"/>
+          <w:sz w:val="24"/>
+          <w:szCs w:val="24"/>
+        </w:rPr>
+      </w:pPr>
+      <w:r>
+        <w:rPr>
+          <w:sz w:val="24"/>
+          <w:szCs w:val="24"/>
+          <w:highlight w:val="white"/>
+        </w:rPr>
+        <w:t xml:space="preserve">After some introductory </w:t>
+      </w:r>
+      <w:r>
+        <w:rPr>
+          <w:sz w:val="24"/>
+          <w:szCs w:val="24"/>
+          <w:highlight w:val="white"/>
+        </w:rPr>
+        <w:t>steps (1-3)</w:t>
+      </w:r>
+      <w:r>
+        <w:rPr>
+          <w:sz w:val="24"/>
+          <w:szCs w:val="24"/>
+          <w:highlight w:val="white"/>
+        </w:rPr>
+        <w:t xml:space="preserve">, </w:t>
+      </w:r>
+      <w:r>
+        <w:rPr>
+          <w:sz w:val="24"/>
+          <w:szCs w:val="24"/>
+          <w:highlight w:val="white"/>
+        </w:rPr>
+        <w:t xml:space="preserve">learning to read and write data, </w:t>
+      </w:r>
+      <w:r>
+        <w:rPr>
+          <w:sz w:val="24"/>
+          <w:szCs w:val="24"/>
+          <w:highlight w:val="white"/>
+        </w:rPr>
+        <w:t>each step starts with some existing data, from a file, that you customize and load to the server, connecting to the data from the previous step. Starting with a new MedicinalProductDefinition - the “header” of the drug product - in step 2 and 3, we add manufacturer in step 4 and 5, then add an ingredient in step 6. With that product description complete, we create a batch of it in step 7</w:t>
+      </w:r>
+      <w:r>
+        <w:rPr>
+          <w:sz w:val="24"/>
+          <w:szCs w:val="24"/>
+          <w:highlight w:val="white"/>
+        </w:rPr>
+        <w:t xml:space="preserve">, </w:t>
+      </w:r>
+      <w:r>
+        <w:rPr>
+          <w:sz w:val="24"/>
+          <w:szCs w:val="24"/>
+          <w:highlight w:val="white"/>
+        </w:rPr>
+        <w:t>add a test in step 8 and write a concluding report on the batch in step 9.</w:t>
+      </w:r>
+      <w:r>
+        <w:rPr>
+          <w:sz w:val="24"/>
+          <w:szCs w:val="24"/>
+        </w:rPr>
+        <w:t xml:space="preserve"> Step 10 is more advanced and lets you define a test plan, using PlanDefinition and ObservationDefinition.</w:t>
+      </w:r>
+    </w:p>
+    <w:p>
+      <w:pPr>
+        <w:rPr>
+          <w:rFonts w:asciiTheme="majorHAnsi" w:eastAsiaTheme="majorEastAsia" w:hAnsiTheme="majorHAnsi" w:cstheme="majorBidi"/>
+          <w:color w:val="2F5496" w:themeColor="accent1" w:themeShade="BF"/>
+          <w:sz w:val="26"/>
+          <w:szCs w:val="26"/>
+          <w:highlight w:val="white"/>
+        </w:rPr>
+      </w:pPr>
+      <w:r>
+        <w:rPr>
+          <w:rFonts w:cstheme="minorHAnsi"/>
+          <w:i/>
+          <w:iCs/>
+          <w:color w:val="000000"/>
+          <w:kern w:val="0"/>
+          <w:sz w:val="24"/>
+          <w:szCs w:val="24"/>
+        </w:rPr>
+        <w:t>Note that that there is no expectation of finishing all the steps in any particular time frame.</w:t>
+      </w:r>
+      <w:r>
+        <w:rPr>
+          <w:i/>
+          <w:iCs/>
           <w:highlight w:val="white"/>
         </w:rPr>
         <w:br/>
       </w:r>
+      <w:bookmarkStart w:id="4" w:name="_Toc142527434"/>
+      <w:r>
+        <w:rPr>
+          <w:highlight w:val="white"/>
+        </w:rPr>
+        <w:br w:type="page"/>
+      </w:r>
     </w:p>
     <w:p>
       <w:pPr>
@@ -365,11 +530,11 @@
           <w:highlight w:val="white"/>
         </w:rPr>
       </w:pPr>
-      <w:bookmarkStart w:id="4" w:name="_Toc142527434"/>
-      <w:r>
-        <w:rPr>
-          <w:highlight w:val="white"/>
-        </w:rPr>
+      <w:r>
+        <w:rPr>
+          <w:highlight w:val="white"/>
+        </w:rPr>
+        <w:lastRenderedPageBreak/>
         <w:t xml:space="preserve">Step </w:t>
       </w:r>
       <w:r>
@@ -1076,19 +1241,7 @@
           <w:szCs w:val="24"/>
           <w:highlight w:val="white"/>
         </w:rPr>
-        <w:t xml:space="preserve"> </w:t>
-      </w:r>
-      <w:r>
-        <w:rPr>
-          <w:rFonts w:cstheme="minorHAnsi"/>
-          <w:color w:val="000000"/>
-          <w:kern w:val="0"/>
-          <w:sz w:val="24"/>
-          <w:szCs w:val="24"/>
-          <w:highlight w:val="white"/>
-        </w:rPr>
-        <w:lastRenderedPageBreak/>
-        <w:t>r</w:t>
+        <w:t xml:space="preserve"> r</w:t>
       </w:r>
       <w:r>
         <w:rPr>
@@ -3313,7 +3466,6 @@
           <w:szCs w:val="24"/>
           <w:highlight w:val="white"/>
         </w:rPr>
-        <w:lastRenderedPageBreak/>
         <w:t>This is powerful, but can be hard to view – getting an overview of the linked data would be nice.</w:t>
       </w:r>
     </w:p>
@@ -3530,6 +3682,7 @@
           <w:szCs w:val="24"/>
           <w:highlight w:val="white"/>
         </w:rPr>
+        <w:lastRenderedPageBreak/>
         <w:t xml:space="preserve">This site works as a viewer on top of other FHIR databases. </w:t>
       </w:r>
       <w:r>
@@ -4264,88 +4417,77 @@
           <w:sz w:val="24"/>
           <w:szCs w:val="24"/>
         </w:rPr>
+        <w:t>In Step 2 w</w:t>
+      </w:r>
+      <w:r>
+        <w:rPr>
+          <w:rFonts w:cstheme="minorHAnsi"/>
+          <w:color w:val="000000"/>
+          <w:kern w:val="0"/>
+          <w:sz w:val="24"/>
+          <w:szCs w:val="24"/>
+        </w:rPr>
+        <w:t xml:space="preserve">e are </w:t>
+      </w:r>
+      <w:r>
+        <w:rPr>
+          <w:rFonts w:cstheme="minorHAnsi"/>
+          <w:color w:val="000000"/>
+          <w:kern w:val="0"/>
+          <w:sz w:val="24"/>
+          <w:szCs w:val="24"/>
+        </w:rPr>
+        <w:t>going</w:t>
+      </w:r>
+      <w:r>
+        <w:rPr>
+          <w:rFonts w:cstheme="minorHAnsi"/>
+          <w:color w:val="000000"/>
+          <w:kern w:val="0"/>
+          <w:sz w:val="24"/>
+          <w:szCs w:val="24"/>
+        </w:rPr>
+        <w:t xml:space="preserve"> to see how to build a structure like </w:t>
+      </w:r>
+      <w:r>
+        <w:rPr>
+          <w:rFonts w:cstheme="minorHAnsi"/>
+          <w:color w:val="000000"/>
+          <w:kern w:val="0"/>
+          <w:sz w:val="24"/>
+          <w:szCs w:val="24"/>
+        </w:rPr>
+        <w:t>this</w:t>
+      </w:r>
+      <w:r>
+        <w:rPr>
+          <w:rFonts w:cstheme="minorHAnsi"/>
+          <w:color w:val="000000"/>
+          <w:kern w:val="0"/>
+          <w:sz w:val="24"/>
+          <w:szCs w:val="24"/>
+        </w:rPr>
+        <w:t>.</w:t>
+      </w:r>
+    </w:p>
+    <w:p>
+      <w:pPr>
+        <w:rPr>
+          <w:highlight w:val="white"/>
+        </w:rPr>
+      </w:pPr>
+      <w:bookmarkStart w:id="5" w:name="_Toc142527435"/>
+      <w:r>
+        <w:rPr>
+          <w:highlight w:val="white"/>
+        </w:rPr>
+        <w:br w:type="page"/>
+      </w:r>
+      <w:r>
+        <w:rPr>
+          <w:highlight w:val="white"/>
+        </w:rPr>
         <w:lastRenderedPageBreak/>
-        <w:t>In Step 2 w</w:t>
-      </w:r>
-      <w:r>
-        <w:rPr>
-          <w:rFonts w:cstheme="minorHAnsi"/>
-          <w:color w:val="000000"/>
-          <w:kern w:val="0"/>
-          <w:sz w:val="24"/>
-          <w:szCs w:val="24"/>
-        </w:rPr>
-        <w:t xml:space="preserve">e are </w:t>
-      </w:r>
-      <w:r>
-        <w:rPr>
-          <w:rFonts w:cstheme="minorHAnsi"/>
-          <w:color w:val="000000"/>
-          <w:kern w:val="0"/>
-          <w:sz w:val="24"/>
-          <w:szCs w:val="24"/>
-        </w:rPr>
-        <w:t>going</w:t>
-      </w:r>
-      <w:r>
-        <w:rPr>
-          <w:rFonts w:cstheme="minorHAnsi"/>
-          <w:color w:val="000000"/>
-          <w:kern w:val="0"/>
-          <w:sz w:val="24"/>
-          <w:szCs w:val="24"/>
-        </w:rPr>
-        <w:t xml:space="preserve"> to see how to build a structure like </w:t>
-      </w:r>
-      <w:r>
-        <w:rPr>
-          <w:rFonts w:cstheme="minorHAnsi"/>
-          <w:color w:val="000000"/>
-          <w:kern w:val="0"/>
-          <w:sz w:val="24"/>
-          <w:szCs w:val="24"/>
-        </w:rPr>
-        <w:t>this</w:t>
-      </w:r>
-      <w:r>
-        <w:rPr>
-          <w:rFonts w:cstheme="minorHAnsi"/>
-          <w:color w:val="000000"/>
-          <w:kern w:val="0"/>
-          <w:sz w:val="24"/>
-          <w:szCs w:val="24"/>
-        </w:rPr>
-        <w:t>.</w:t>
-      </w:r>
-    </w:p>
-    <w:p>
-      <w:pPr>
-        <w:shd w:val="clear" w:color="auto" w:fill="FFFFFF"/>
-        <w:autoSpaceDE w:val="0"/>
-        <w:autoSpaceDN w:val="0"/>
-        <w:adjustRightInd w:val="0"/>
-        <w:spacing w:after="0" w:line="240" w:lineRule="auto"/>
-        <w:rPr>
-          <w:rFonts w:cstheme="minorHAnsi"/>
-          <w:color w:val="000000"/>
-          <w:kern w:val="0"/>
-          <w:sz w:val="24"/>
-          <w:szCs w:val="24"/>
-        </w:rPr>
-      </w:pPr>
-    </w:p>
-    <w:p>
-      <w:pPr>
-        <w:pStyle w:val="Heading2"/>
-        <w:rPr>
-          <w:highlight w:val="white"/>
-        </w:rPr>
-      </w:pPr>
-      <w:bookmarkStart w:id="5" w:name="_Toc142527435"/>
-      <w:r>
-        <w:rPr>
-          <w:highlight w:val="white"/>
-        </w:rPr>
         <w:t xml:space="preserve">Step </w:t>
       </w:r>
       <w:r>
@@ -4769,44 +4911,44 @@
         </w:rPr>
         <w:t>Also at this point there is no manufacturer. We will add that later.</w:t>
       </w:r>
-    </w:p>
-    <w:p>
-      <w:pPr>
-        <w:rPr>
-          <w:rFonts w:cstheme="minorHAnsi"/>
-          <w:color w:val="000000"/>
-          <w:kern w:val="0"/>
-          <w:sz w:val="24"/>
-          <w:szCs w:val="24"/>
-          <w:highlight w:val="white"/>
-        </w:rPr>
-      </w:pPr>
-    </w:p>
-    <w:p>
-      <w:pPr>
-        <w:shd w:val="clear" w:color="auto" w:fill="FFFFFF"/>
-        <w:autoSpaceDE w:val="0"/>
-        <w:autoSpaceDN w:val="0"/>
-        <w:adjustRightInd w:val="0"/>
-        <w:spacing w:after="0" w:line="240" w:lineRule="auto"/>
-        <w:rPr>
-          <w:rFonts w:cstheme="minorHAnsi"/>
-          <w:color w:val="000000"/>
-          <w:kern w:val="0"/>
-          <w:sz w:val="24"/>
-          <w:szCs w:val="24"/>
-          <w:highlight w:val="white"/>
-        </w:rPr>
-      </w:pPr>
-      <w:r>
-        <w:rPr>
-          <w:rFonts w:cstheme="minorHAnsi"/>
-          <w:color w:val="000000"/>
-          <w:kern w:val="0"/>
-          <w:sz w:val="24"/>
-          <w:szCs w:val="24"/>
-          <w:highlight w:val="white"/>
-        </w:rPr>
+      <w:r>
+        <w:rPr>
+          <w:rFonts w:cstheme="minorHAnsi"/>
+          <w:color w:val="000000"/>
+          <w:kern w:val="0"/>
+          <w:sz w:val="24"/>
+          <w:szCs w:val="24"/>
+          <w:highlight w:val="white"/>
+        </w:rPr>
+        <w:br w:type="page"/>
+      </w:r>
+    </w:p>
+    <w:p>
+      <w:pPr>
+        <w:shd w:val="clear" w:color="auto" w:fill="FFFFFF"/>
+        <w:autoSpaceDE w:val="0"/>
+        <w:autoSpaceDN w:val="0"/>
+        <w:adjustRightInd w:val="0"/>
+        <w:spacing w:after="0" w:line="240" w:lineRule="auto"/>
+        <w:rPr>
+          <w:rFonts w:cstheme="minorHAnsi"/>
+          <w:color w:val="000000"/>
+          <w:kern w:val="0"/>
+          <w:sz w:val="24"/>
+          <w:szCs w:val="24"/>
+          <w:highlight w:val="white"/>
+        </w:rPr>
+      </w:pPr>
+      <w:r>
+        <w:rPr>
+          <w:rFonts w:cstheme="minorHAnsi"/>
+          <w:color w:val="000000"/>
+          <w:kern w:val="0"/>
+          <w:sz w:val="24"/>
+          <w:szCs w:val="24"/>
+          <w:highlight w:val="white"/>
+        </w:rPr>
+        <w:lastRenderedPageBreak/>
         <w:t>Use Postman to send (POST) this data to the server</w:t>
       </w:r>
     </w:p>
@@ -4902,7 +5044,6 @@
           <w:szCs w:val="24"/>
           <w:highlight w:val="white"/>
         </w:rPr>
-        <w:lastRenderedPageBreak/>
         <w:drawing>
           <wp:inline distT="0" distB="0" distL="0" distR="0" wp14:anchorId="10456516" wp14:editId="57607D56">
             <wp:extent cx="8420100" cy="2209800"/>
@@ -6757,14 +6898,6 @@
           <w:highlight w:val="white"/>
         </w:rPr>
       </w:pPr>
-    </w:p>
-    <w:p>
-      <w:pPr>
-        <w:pStyle w:val="Heading2"/>
-        <w:rPr>
-          <w:highlight w:val="white"/>
-        </w:rPr>
-      </w:pPr>
       <w:bookmarkStart w:id="8" w:name="_Toc142527438"/>
       <w:r>
         <w:rPr>
@@ -7044,11 +7177,6 @@
     </w:p>
     <w:p>
       <w:pPr>
-        <w:shd w:val="clear" w:color="auto" w:fill="FFFFFF"/>
-        <w:autoSpaceDE w:val="0"/>
-        <w:autoSpaceDN w:val="0"/>
-        <w:adjustRightInd w:val="0"/>
-        <w:spacing w:after="0" w:line="240" w:lineRule="auto"/>
         <w:rPr>
           <w:rFonts w:cstheme="minorHAnsi"/>
           <w:color w:val="000000"/>
@@ -7068,6 +7196,35 @@
           <w:szCs w:val="24"/>
           <w:highlight w:val="white"/>
         </w:rPr>
+        <w:br w:type="page"/>
+      </w:r>
+    </w:p>
+    <w:p>
+      <w:pPr>
+        <w:shd w:val="clear" w:color="auto" w:fill="FFFFFF"/>
+        <w:autoSpaceDE w:val="0"/>
+        <w:autoSpaceDN w:val="0"/>
+        <w:adjustRightInd w:val="0"/>
+        <w:spacing w:after="0" w:line="240" w:lineRule="auto"/>
+        <w:rPr>
+          <w:rFonts w:cstheme="minorHAnsi"/>
+          <w:color w:val="000000"/>
+          <w:kern w:val="0"/>
+          <w:sz w:val="24"/>
+          <w:szCs w:val="24"/>
+          <w:highlight w:val="white"/>
+        </w:rPr>
+      </w:pPr>
+      <w:r>
+        <w:rPr>
+          <w:rFonts w:cstheme="minorHAnsi"/>
+          <w:color w:val="000000"/>
+          <w:kern w:val="0"/>
+          <w:sz w:val="24"/>
+          <w:szCs w:val="24"/>
+          <w:highlight w:val="white"/>
+        </w:rPr>
+        <w:lastRenderedPageBreak/>
         <w:t xml:space="preserve">Once this is done, check how your product looks using </w:t>
       </w:r>
       <w:hyperlink r:id="rId36" w:history="1">
@@ -7186,7 +7343,6 @@
           <w:szCs w:val="24"/>
           <w:highlight w:val="white"/>
         </w:rPr>
-        <w:lastRenderedPageBreak/>
         <w:t>Post to chat that you done this step</w:t>
       </w:r>
     </w:p>
@@ -8177,6 +8333,23 @@
     </w:p>
     <w:p>
       <w:pPr>
+        <w:shd w:val="clear" w:color="auto" w:fill="FFFFFF"/>
+        <w:autoSpaceDE w:val="0"/>
+        <w:autoSpaceDN w:val="0"/>
+        <w:adjustRightInd w:val="0"/>
+        <w:spacing w:after="0" w:line="240" w:lineRule="auto"/>
+        <w:rPr>
+          <w:rFonts w:cstheme="minorHAnsi"/>
+          <w:color w:val="000000"/>
+          <w:kern w:val="0"/>
+          <w:sz w:val="24"/>
+          <w:szCs w:val="24"/>
+          <w:highlight w:val="white"/>
+        </w:rPr>
+      </w:pPr>
+    </w:p>
+    <w:p>
+      <w:pPr>
         <w:rPr>
           <w:rFonts w:cstheme="minorHAnsi"/>
           <w:color w:val="000000"/>
@@ -9936,15 +10109,728 @@
     </w:p>
     <w:p>
       <w:pPr>
-        <w:shd w:val="clear" w:color="auto" w:fill="FFFFFF"/>
-        <w:autoSpaceDE w:val="0"/>
-        <w:autoSpaceDN w:val="0"/>
-        <w:adjustRightInd w:val="0"/>
-        <w:spacing w:after="0" w:line="240" w:lineRule="auto"/>
-        <w:rPr>
-          <w:rFonts w:cstheme="minorHAnsi"/>
-        </w:rPr>
-      </w:pPr>
+        <w:rPr>
+          <w:rFonts w:asciiTheme="majorHAnsi" w:eastAsiaTheme="majorEastAsia" w:hAnsiTheme="majorHAnsi" w:cstheme="majorBidi"/>
+          <w:color w:val="000000"/>
+          <w:kern w:val="0"/>
+          <w:sz w:val="24"/>
+          <w:szCs w:val="24"/>
+          <w:highlight w:val="white"/>
+        </w:rPr>
+      </w:pPr>
+      <w:r>
+        <w:rPr>
+          <w:color w:val="000000"/>
+          <w:kern w:val="0"/>
+          <w:sz w:val="24"/>
+          <w:szCs w:val="24"/>
+          <w:highlight w:val="white"/>
+        </w:rPr>
+        <w:br w:type="page"/>
+      </w:r>
+    </w:p>
+    <w:p>
+      <w:pPr>
+        <w:pStyle w:val="Heading2"/>
+      </w:pPr>
+      <w:r>
+        <w:lastRenderedPageBreak/>
+        <w:t>Step 10 –</w:t>
+      </w:r>
+      <w:r>
+        <w:t xml:space="preserve"> </w:t>
+      </w:r>
+      <w:r>
+        <w:t>Add a protocol (Advanced)</w:t>
+      </w:r>
+    </w:p>
+    <w:p>
+      <w:pPr>
+        <w:shd w:val="clear" w:color="auto" w:fill="FFFFFF"/>
+        <w:autoSpaceDE w:val="0"/>
+        <w:autoSpaceDN w:val="0"/>
+        <w:adjustRightInd w:val="0"/>
+        <w:spacing w:after="0" w:line="240" w:lineRule="auto"/>
+        <w:rPr>
+          <w:rFonts w:cstheme="minorHAnsi"/>
+          <w:color w:val="000000"/>
+          <w:kern w:val="0"/>
+          <w:sz w:val="24"/>
+          <w:szCs w:val="24"/>
+          <w:highlight w:val="white"/>
+        </w:rPr>
+      </w:pPr>
+    </w:p>
+    <w:p>
+      <w:pPr>
+        <w:shd w:val="clear" w:color="auto" w:fill="FFFFFF"/>
+        <w:autoSpaceDE w:val="0"/>
+        <w:autoSpaceDN w:val="0"/>
+        <w:adjustRightInd w:val="0"/>
+        <w:spacing w:after="0" w:line="240" w:lineRule="auto"/>
+        <w:rPr>
+          <w:rFonts w:cstheme="minorHAnsi"/>
+          <w:color w:val="000000"/>
+          <w:kern w:val="0"/>
+          <w:sz w:val="24"/>
+          <w:szCs w:val="24"/>
+          <w:highlight w:val="white"/>
+        </w:rPr>
+      </w:pPr>
+      <w:r>
+        <w:rPr>
+          <w:rFonts w:cstheme="minorHAnsi"/>
+          <w:color w:val="000000"/>
+          <w:kern w:val="0"/>
+          <w:sz w:val="24"/>
+          <w:szCs w:val="24"/>
+          <w:highlight w:val="white"/>
+        </w:rPr>
+        <w:t xml:space="preserve">The next logical part </w:t>
+      </w:r>
+      <w:r>
+        <w:rPr>
+          <w:rFonts w:cstheme="minorHAnsi"/>
+          <w:color w:val="000000"/>
+          <w:kern w:val="0"/>
+          <w:sz w:val="24"/>
+          <w:szCs w:val="24"/>
+          <w:highlight w:val="white"/>
+        </w:rPr>
+        <w:t xml:space="preserve">is </w:t>
+      </w:r>
+      <w:r>
+        <w:rPr>
+          <w:rFonts w:cstheme="minorHAnsi"/>
+          <w:color w:val="000000"/>
+          <w:kern w:val="0"/>
+          <w:sz w:val="24"/>
+          <w:szCs w:val="24"/>
+          <w:highlight w:val="white"/>
+        </w:rPr>
+        <w:t xml:space="preserve">to create the testing protocol in FHIR. </w:t>
+      </w:r>
+      <w:r>
+        <w:rPr>
+          <w:rFonts w:cstheme="minorHAnsi"/>
+          <w:color w:val="000000"/>
+          <w:kern w:val="0"/>
+          <w:sz w:val="24"/>
+          <w:szCs w:val="24"/>
+          <w:highlight w:val="white"/>
+        </w:rPr>
+        <w:t xml:space="preserve">This could be for a Batch Analysis, or a Stability Report. This is the set of required activities for what needs to be done, rather than the actual tests and </w:t>
+      </w:r>
+      <w:r>
+        <w:rPr>
+          <w:rFonts w:cstheme="minorHAnsi"/>
+          <w:color w:val="000000"/>
+          <w:kern w:val="0"/>
+          <w:sz w:val="24"/>
+          <w:szCs w:val="24"/>
+          <w:highlight w:val="white"/>
+        </w:rPr>
+        <w:t>conclusion</w:t>
+      </w:r>
+      <w:r>
+        <w:rPr>
+          <w:rFonts w:cstheme="minorHAnsi"/>
+          <w:color w:val="000000"/>
+          <w:kern w:val="0"/>
+          <w:sz w:val="24"/>
+          <w:szCs w:val="24"/>
+          <w:highlight w:val="white"/>
+        </w:rPr>
+        <w:t xml:space="preserve"> themselves. </w:t>
+      </w:r>
+    </w:p>
+    <w:p>
+      <w:pPr>
+        <w:shd w:val="clear" w:color="auto" w:fill="FFFFFF"/>
+        <w:autoSpaceDE w:val="0"/>
+        <w:autoSpaceDN w:val="0"/>
+        <w:adjustRightInd w:val="0"/>
+        <w:spacing w:after="0" w:line="240" w:lineRule="auto"/>
+        <w:rPr>
+          <w:rFonts w:cstheme="minorHAnsi"/>
+          <w:color w:val="000000"/>
+          <w:kern w:val="0"/>
+          <w:sz w:val="24"/>
+          <w:szCs w:val="24"/>
+          <w:highlight w:val="white"/>
+        </w:rPr>
+      </w:pPr>
+    </w:p>
+    <w:p>
+      <w:pPr>
+        <w:shd w:val="clear" w:color="auto" w:fill="FFFFFF"/>
+        <w:autoSpaceDE w:val="0"/>
+        <w:autoSpaceDN w:val="0"/>
+        <w:adjustRightInd w:val="0"/>
+        <w:spacing w:after="0" w:line="240" w:lineRule="auto"/>
+        <w:rPr>
+          <w:rFonts w:cstheme="minorHAnsi"/>
+          <w:color w:val="000000"/>
+          <w:kern w:val="0"/>
+          <w:sz w:val="24"/>
+          <w:szCs w:val="24"/>
+          <w:highlight w:val="white"/>
+        </w:rPr>
+      </w:pPr>
+      <w:r>
+        <w:rPr>
+          <w:rFonts w:cstheme="minorHAnsi"/>
+          <w:color w:val="000000"/>
+          <w:kern w:val="0"/>
+          <w:sz w:val="24"/>
+          <w:szCs w:val="24"/>
+          <w:highlight w:val="white"/>
+        </w:rPr>
+        <w:t xml:space="preserve">This </w:t>
+      </w:r>
+      <w:r>
+        <w:rPr>
+          <w:rFonts w:cstheme="minorHAnsi"/>
+          <w:color w:val="000000"/>
+          <w:kern w:val="0"/>
+          <w:sz w:val="24"/>
+          <w:szCs w:val="24"/>
+          <w:highlight w:val="white"/>
+        </w:rPr>
+        <w:t xml:space="preserve">needs to </w:t>
+      </w:r>
+      <w:r>
+        <w:rPr>
+          <w:rFonts w:cstheme="minorHAnsi"/>
+          <w:color w:val="000000"/>
+          <w:kern w:val="0"/>
+          <w:sz w:val="24"/>
+          <w:szCs w:val="24"/>
+          <w:highlight w:val="white"/>
+        </w:rPr>
+        <w:t xml:space="preserve">use </w:t>
+      </w:r>
+      <w:r>
+        <w:rPr>
+          <w:rFonts w:cstheme="minorHAnsi"/>
+          <w:color w:val="000000"/>
+          <w:kern w:val="0"/>
+          <w:sz w:val="24"/>
+          <w:szCs w:val="24"/>
+          <w:highlight w:val="white"/>
+        </w:rPr>
+        <w:t xml:space="preserve">the FHIR </w:t>
+      </w:r>
+      <w:r>
+        <w:rPr>
+          <w:rFonts w:cstheme="minorHAnsi"/>
+          <w:color w:val="000000"/>
+          <w:kern w:val="0"/>
+          <w:sz w:val="24"/>
+          <w:szCs w:val="24"/>
+          <w:highlight w:val="white"/>
+        </w:rPr>
+        <w:t xml:space="preserve">PlanDefinition </w:t>
+      </w:r>
+      <w:r>
+        <w:rPr>
+          <w:rFonts w:cstheme="minorHAnsi"/>
+          <w:color w:val="000000"/>
+          <w:kern w:val="0"/>
+          <w:sz w:val="24"/>
+          <w:szCs w:val="24"/>
+          <w:highlight w:val="white"/>
+        </w:rPr>
+        <w:t>resource</w:t>
+      </w:r>
+      <w:r>
+        <w:rPr>
+          <w:rFonts w:cstheme="minorHAnsi"/>
+          <w:color w:val="000000"/>
+          <w:kern w:val="0"/>
+          <w:sz w:val="24"/>
+          <w:szCs w:val="24"/>
+          <w:highlight w:val="white"/>
+        </w:rPr>
+        <w:t xml:space="preserve">, for the pattern of steps – what is tested and when. </w:t>
+      </w:r>
+    </w:p>
+    <w:p>
+      <w:pPr>
+        <w:shd w:val="clear" w:color="auto" w:fill="FFFFFF"/>
+        <w:autoSpaceDE w:val="0"/>
+        <w:autoSpaceDN w:val="0"/>
+        <w:adjustRightInd w:val="0"/>
+        <w:spacing w:after="0" w:line="240" w:lineRule="auto"/>
+        <w:rPr>
+          <w:rFonts w:cstheme="minorHAnsi"/>
+          <w:color w:val="000000"/>
+          <w:kern w:val="0"/>
+          <w:sz w:val="24"/>
+          <w:szCs w:val="24"/>
+          <w:highlight w:val="white"/>
+        </w:rPr>
+      </w:pPr>
+    </w:p>
+    <w:p>
+      <w:pPr>
+        <w:shd w:val="clear" w:color="auto" w:fill="FFFFFF"/>
+        <w:autoSpaceDE w:val="0"/>
+        <w:autoSpaceDN w:val="0"/>
+        <w:adjustRightInd w:val="0"/>
+        <w:spacing w:after="0" w:line="240" w:lineRule="auto"/>
+        <w:rPr>
+          <w:rFonts w:cstheme="minorHAnsi"/>
+          <w:color w:val="000000"/>
+          <w:kern w:val="0"/>
+          <w:sz w:val="24"/>
+          <w:szCs w:val="24"/>
+          <w:highlight w:val="white"/>
+        </w:rPr>
+      </w:pPr>
+      <w:r>
+        <w:rPr>
+          <w:rFonts w:cstheme="minorHAnsi"/>
+          <w:color w:val="000000"/>
+          <w:kern w:val="0"/>
+          <w:sz w:val="24"/>
+          <w:szCs w:val="24"/>
+          <w:highlight w:val="white"/>
+        </w:rPr>
+        <w:t xml:space="preserve">The </w:t>
+      </w:r>
+      <w:r>
+        <w:rPr>
+          <w:rFonts w:cstheme="minorHAnsi"/>
+          <w:color w:val="000000"/>
+          <w:kern w:val="0"/>
+          <w:sz w:val="24"/>
+          <w:szCs w:val="24"/>
+          <w:highlight w:val="white"/>
+        </w:rPr>
+        <w:t>individual</w:t>
+      </w:r>
+      <w:r>
+        <w:rPr>
+          <w:rFonts w:cstheme="minorHAnsi"/>
+          <w:color w:val="000000"/>
+          <w:kern w:val="0"/>
+          <w:sz w:val="24"/>
+          <w:szCs w:val="24"/>
+          <w:highlight w:val="white"/>
+        </w:rPr>
+        <w:t xml:space="preserve"> tests are described with ObservationDefinition</w:t>
+      </w:r>
+      <w:r>
+        <w:rPr>
+          <w:rFonts w:cstheme="minorHAnsi"/>
+          <w:color w:val="000000"/>
+          <w:kern w:val="0"/>
+          <w:sz w:val="24"/>
+          <w:szCs w:val="24"/>
+          <w:highlight w:val="white"/>
+        </w:rPr>
+        <w:t>s</w:t>
+      </w:r>
+      <w:r>
+        <w:rPr>
+          <w:rFonts w:cstheme="minorHAnsi"/>
+          <w:color w:val="000000"/>
+          <w:kern w:val="0"/>
+          <w:sz w:val="24"/>
+          <w:szCs w:val="24"/>
+          <w:highlight w:val="white"/>
+        </w:rPr>
+        <w:t xml:space="preserve">. They describe what the test is, the method, and the expected values (pass/fail etc). </w:t>
+      </w:r>
+    </w:p>
+    <w:p>
+      <w:pPr>
+        <w:shd w:val="clear" w:color="auto" w:fill="FFFFFF"/>
+        <w:autoSpaceDE w:val="0"/>
+        <w:autoSpaceDN w:val="0"/>
+        <w:adjustRightInd w:val="0"/>
+        <w:spacing w:after="0" w:line="240" w:lineRule="auto"/>
+        <w:rPr>
+          <w:rFonts w:cstheme="minorHAnsi"/>
+          <w:color w:val="000000"/>
+          <w:kern w:val="0"/>
+          <w:sz w:val="24"/>
+          <w:szCs w:val="24"/>
+          <w:highlight w:val="white"/>
+        </w:rPr>
+      </w:pPr>
+    </w:p>
+    <w:p>
+      <w:pPr>
+        <w:shd w:val="clear" w:color="auto" w:fill="FFFFFF"/>
+        <w:autoSpaceDE w:val="0"/>
+        <w:autoSpaceDN w:val="0"/>
+        <w:adjustRightInd w:val="0"/>
+        <w:spacing w:after="0" w:line="240" w:lineRule="auto"/>
+        <w:rPr>
+          <w:rFonts w:cstheme="minorHAnsi"/>
+          <w:color w:val="000000"/>
+          <w:kern w:val="0"/>
+          <w:sz w:val="24"/>
+          <w:szCs w:val="24"/>
+          <w:highlight w:val="white"/>
+        </w:rPr>
+      </w:pPr>
+      <w:r>
+        <w:rPr>
+          <w:rFonts w:cstheme="minorHAnsi"/>
+          <w:color w:val="000000"/>
+          <w:kern w:val="0"/>
+          <w:sz w:val="24"/>
+          <w:szCs w:val="24"/>
+          <w:highlight w:val="white"/>
+        </w:rPr>
+        <w:t>Use these 4 files:</w:t>
+      </w:r>
+    </w:p>
+    <w:p>
+      <w:pPr>
+        <w:shd w:val="clear" w:color="auto" w:fill="FFFFFF"/>
+        <w:autoSpaceDE w:val="0"/>
+        <w:autoSpaceDN w:val="0"/>
+        <w:adjustRightInd w:val="0"/>
+        <w:spacing w:after="0" w:line="240" w:lineRule="auto"/>
+        <w:rPr>
+          <w:rFonts w:cstheme="minorHAnsi"/>
+          <w:color w:val="000000"/>
+          <w:kern w:val="0"/>
+          <w:sz w:val="24"/>
+          <w:szCs w:val="24"/>
+        </w:rPr>
+      </w:pPr>
+      <w:hyperlink r:id="rId52" w:history="1">
+        <w:r>
+          <w:rPr>
+            <w:rStyle w:val="Hyperlink"/>
+            <w:rFonts w:cstheme="minorHAnsi"/>
+            <w:kern w:val="0"/>
+            <w:sz w:val="24"/>
+            <w:szCs w:val="24"/>
+          </w:rPr>
+          <w:t>https://github.com/HL7/uv-dx-pq/blob/master/additional_data/testing_event_2023-08-10/sample_data/ObservationDefinition-Starting-Point.xml</w:t>
+        </w:r>
+      </w:hyperlink>
+    </w:p>
+    <w:p>
+      <w:pPr>
+        <w:shd w:val="clear" w:color="auto" w:fill="FFFFFF"/>
+        <w:autoSpaceDE w:val="0"/>
+        <w:autoSpaceDN w:val="0"/>
+        <w:adjustRightInd w:val="0"/>
+        <w:spacing w:after="0" w:line="240" w:lineRule="auto"/>
+        <w:rPr>
+          <w:rFonts w:cstheme="minorHAnsi"/>
+          <w:color w:val="000000"/>
+          <w:kern w:val="0"/>
+          <w:sz w:val="24"/>
+          <w:szCs w:val="24"/>
+        </w:rPr>
+      </w:pPr>
+      <w:hyperlink r:id="rId53" w:history="1">
+        <w:r>
+          <w:rPr>
+            <w:rStyle w:val="Hyperlink"/>
+            <w:rFonts w:cstheme="minorHAnsi"/>
+            <w:kern w:val="0"/>
+            <w:sz w:val="24"/>
+            <w:szCs w:val="24"/>
+          </w:rPr>
+          <w:t>https://github.com/HL7/uv-dx-pq/blob/master/additional_data/testing_event_2023-08-10/sample_data/ObservationDefinition-Starting-Point.json</w:t>
+        </w:r>
+      </w:hyperlink>
+    </w:p>
+    <w:p>
+      <w:pPr>
+        <w:shd w:val="clear" w:color="auto" w:fill="FFFFFF"/>
+        <w:autoSpaceDE w:val="0"/>
+        <w:autoSpaceDN w:val="0"/>
+        <w:adjustRightInd w:val="0"/>
+        <w:spacing w:after="0" w:line="240" w:lineRule="auto"/>
+        <w:rPr>
+          <w:rFonts w:cstheme="minorHAnsi"/>
+          <w:color w:val="000000"/>
+          <w:kern w:val="0"/>
+          <w:sz w:val="24"/>
+          <w:szCs w:val="24"/>
+        </w:rPr>
+      </w:pPr>
+      <w:hyperlink r:id="rId54" w:history="1">
+        <w:r>
+          <w:rPr>
+            <w:rStyle w:val="Hyperlink"/>
+            <w:rFonts w:cstheme="minorHAnsi"/>
+            <w:kern w:val="0"/>
+            <w:sz w:val="24"/>
+            <w:szCs w:val="24"/>
+          </w:rPr>
+          <w:t>https://github.com/HL7/uv-dx-pq/blob/master/additional_data/testing_event_2023-08-10/sample_data/PlanDefinition-Starting-Point.xml</w:t>
+        </w:r>
+      </w:hyperlink>
+    </w:p>
+    <w:p>
+      <w:pPr>
+        <w:shd w:val="clear" w:color="auto" w:fill="FFFFFF"/>
+        <w:autoSpaceDE w:val="0"/>
+        <w:autoSpaceDN w:val="0"/>
+        <w:adjustRightInd w:val="0"/>
+        <w:spacing w:after="0" w:line="240" w:lineRule="auto"/>
+        <w:rPr>
+          <w:rFonts w:cstheme="minorHAnsi"/>
+          <w:color w:val="000000"/>
+          <w:kern w:val="0"/>
+          <w:sz w:val="24"/>
+          <w:szCs w:val="24"/>
+        </w:rPr>
+      </w:pPr>
+      <w:hyperlink r:id="rId55" w:history="1">
+        <w:r>
+          <w:rPr>
+            <w:rStyle w:val="Hyperlink"/>
+            <w:rFonts w:cstheme="minorHAnsi"/>
+            <w:kern w:val="0"/>
+            <w:sz w:val="24"/>
+            <w:szCs w:val="24"/>
+          </w:rPr>
+          <w:t>https://github.com/HL7/uv-dx-pq/blob/master/additional_data/testing_event_2023-08-10/sample_data/PlanDefinition-Starting-Point.json</w:t>
+        </w:r>
+      </w:hyperlink>
+    </w:p>
+    <w:p>
+      <w:pPr>
+        <w:shd w:val="clear" w:color="auto" w:fill="FFFFFF"/>
+        <w:autoSpaceDE w:val="0"/>
+        <w:autoSpaceDN w:val="0"/>
+        <w:adjustRightInd w:val="0"/>
+        <w:spacing w:after="0" w:line="240" w:lineRule="auto"/>
+        <w:rPr>
+          <w:rFonts w:cstheme="minorHAnsi"/>
+          <w:color w:val="000000"/>
+          <w:kern w:val="0"/>
+          <w:sz w:val="24"/>
+          <w:szCs w:val="24"/>
+          <w:highlight w:val="white"/>
+        </w:rPr>
+      </w:pPr>
+    </w:p>
+    <w:p>
+      <w:pPr>
+        <w:rPr>
+          <w:rFonts w:cstheme="minorHAnsi"/>
+          <w:color w:val="000000"/>
+          <w:kern w:val="0"/>
+          <w:sz w:val="24"/>
+          <w:szCs w:val="24"/>
+          <w:highlight w:val="white"/>
+        </w:rPr>
+      </w:pPr>
+      <w:r>
+        <w:rPr>
+          <w:rFonts w:cstheme="minorHAnsi"/>
+          <w:color w:val="000000"/>
+          <w:kern w:val="0"/>
+          <w:sz w:val="24"/>
+          <w:szCs w:val="24"/>
+          <w:highlight w:val="white"/>
+        </w:rPr>
+        <w:t>You will want to add the ObservationDefinition first. Then add the PlanDefinition and link it to the MedicinalProductDefinition as its subject and to the ObservationDefinition as one of its actions.</w:t>
+      </w:r>
+      <w:r>
+        <w:rPr>
+          <w:rFonts w:cstheme="minorHAnsi"/>
+          <w:color w:val="000000"/>
+          <w:kern w:val="0"/>
+          <w:sz w:val="24"/>
+          <w:szCs w:val="24"/>
+          <w:highlight w:val="white"/>
+        </w:rPr>
+        <w:br w:type="page"/>
+      </w:r>
+    </w:p>
+    <w:p>
+      <w:pPr>
+        <w:shd w:val="clear" w:color="auto" w:fill="FFFFFF"/>
+        <w:autoSpaceDE w:val="0"/>
+        <w:autoSpaceDN w:val="0"/>
+        <w:adjustRightInd w:val="0"/>
+        <w:spacing w:after="0" w:line="240" w:lineRule="auto"/>
+        <w:rPr>
+          <w:rFonts w:cstheme="minorHAnsi"/>
+          <w:color w:val="000000"/>
+          <w:kern w:val="0"/>
+          <w:sz w:val="24"/>
+          <w:szCs w:val="24"/>
+          <w:highlight w:val="white"/>
+        </w:rPr>
+      </w:pPr>
+      <w:r>
+        <w:rPr>
+          <w:rFonts w:cstheme="minorHAnsi"/>
+          <w:color w:val="000000"/>
+          <w:kern w:val="0"/>
+          <w:sz w:val="24"/>
+          <w:szCs w:val="24"/>
+          <w:highlight w:val="white"/>
+        </w:rPr>
+        <w:lastRenderedPageBreak/>
+        <w:t>The result may look like this:</w:t>
+      </w:r>
+    </w:p>
+    <w:p>
+      <w:pPr>
+        <w:shd w:val="clear" w:color="auto" w:fill="FFFFFF"/>
+        <w:autoSpaceDE w:val="0"/>
+        <w:autoSpaceDN w:val="0"/>
+        <w:adjustRightInd w:val="0"/>
+        <w:spacing w:after="0" w:line="240" w:lineRule="auto"/>
+        <w:rPr>
+          <w:rFonts w:cstheme="minorHAnsi"/>
+          <w:color w:val="000000"/>
+          <w:kern w:val="0"/>
+          <w:sz w:val="24"/>
+          <w:szCs w:val="24"/>
+          <w:highlight w:val="white"/>
+        </w:rPr>
+      </w:pPr>
+      <w:r>
+        <w:rPr>
+          <w:rFonts w:cstheme="minorHAnsi"/>
+          <w:noProof/>
+          <w:color w:val="000000"/>
+          <w:kern w:val="0"/>
+          <w:sz w:val="24"/>
+          <w:szCs w:val="24"/>
+        </w:rPr>
+        <w:drawing>
+          <wp:inline distT="0" distB="0" distL="0" distR="0" wp14:anchorId="1ED52633" wp14:editId="2AFF838A">
+            <wp:extent cx="8229600" cy="2423160"/>
+            <wp:effectExtent l="0" t="0" r="0" b="0"/>
+            <wp:docPr id="232371747" name="Picture 1" descr="A screenshot of a computer&#10;&#10;Description automatically generated"/>
+            <wp:cNvGraphicFramePr>
+              <a:graphicFrameLocks xmlns:a="http://schemas.openxmlformats.org/drawingml/2006/main" noChangeAspect="1"/>
+            </wp:cNvGraphicFramePr>
+            <a:graphic xmlns:a="http://schemas.openxmlformats.org/drawingml/2006/main">
+              <a:graphicData uri="http://schemas.openxmlformats.org/drawingml/2006/picture">
+                <pic:pic xmlns:pic="http://schemas.openxmlformats.org/drawingml/2006/picture">
+                  <pic:nvPicPr>
+                    <pic:cNvPr id="232371747" name="Picture 1" descr="A screenshot of a computer&#10;&#10;Description automatically generated"/>
+                    <pic:cNvPicPr/>
+                  </pic:nvPicPr>
+                  <pic:blipFill>
+                    <a:blip r:embed="rId56"/>
+                    <a:stretch>
+                      <a:fillRect/>
+                    </a:stretch>
+                  </pic:blipFill>
+                  <pic:spPr>
+                    <a:xfrm>
+                      <a:off x="0" y="0"/>
+                      <a:ext cx="8229600" cy="2423160"/>
+                    </a:xfrm>
+                    <a:prstGeom prst="rect">
+                      <a:avLst/>
+                    </a:prstGeom>
+                  </pic:spPr>
+                </pic:pic>
+              </a:graphicData>
+            </a:graphic>
+          </wp:inline>
+        </w:drawing>
+      </w:r>
+    </w:p>
+    <w:p>
+      <w:pPr>
+        <w:shd w:val="clear" w:color="auto" w:fill="FFFFFF"/>
+        <w:autoSpaceDE w:val="0"/>
+        <w:autoSpaceDN w:val="0"/>
+        <w:adjustRightInd w:val="0"/>
+        <w:spacing w:after="0" w:line="240" w:lineRule="auto"/>
+        <w:rPr>
+          <w:rFonts w:cstheme="minorHAnsi"/>
+          <w:color w:val="000000"/>
+          <w:kern w:val="0"/>
+          <w:sz w:val="24"/>
+          <w:szCs w:val="24"/>
+          <w:highlight w:val="white"/>
+        </w:rPr>
+      </w:pPr>
+    </w:p>
+    <w:p>
+      <w:pPr>
+        <w:shd w:val="clear" w:color="auto" w:fill="FFFFFF"/>
+        <w:autoSpaceDE w:val="0"/>
+        <w:autoSpaceDN w:val="0"/>
+        <w:adjustRightInd w:val="0"/>
+        <w:spacing w:after="0" w:line="240" w:lineRule="auto"/>
+        <w:rPr>
+          <w:rFonts w:ascii="Times New Roman" w:hAnsi="Times New Roman" w:cs="Times New Roman"/>
+          <w:color w:val="000096"/>
+          <w:kern w:val="0"/>
+          <w:sz w:val="24"/>
+          <w:szCs w:val="24"/>
+          <w:highlight w:val="white"/>
+        </w:rPr>
+      </w:pPr>
+      <w:r>
+        <w:rPr>
+          <w:rFonts w:cstheme="minorHAnsi"/>
+          <w:color w:val="000000"/>
+          <w:kern w:val="0"/>
+          <w:sz w:val="24"/>
+          <w:szCs w:val="24"/>
+          <w:highlight w:val="white"/>
+        </w:rPr>
+        <w:t>The Observation added at Step 8 can be set to “</w:t>
+      </w:r>
+      <w:r>
+        <w:rPr>
+          <w:rFonts w:cstheme="minorHAnsi"/>
+          <w:color w:val="000000"/>
+          <w:kern w:val="0"/>
+          <w:sz w:val="24"/>
+          <w:szCs w:val="24"/>
+          <w:highlight w:val="white"/>
+        </w:rPr>
+        <w:t>instantiate</w:t>
+      </w:r>
+      <w:r>
+        <w:rPr>
+          <w:rFonts w:cstheme="minorHAnsi"/>
+          <w:color w:val="000000"/>
+          <w:kern w:val="0"/>
+          <w:sz w:val="24"/>
+          <w:szCs w:val="24"/>
+          <w:highlight w:val="white"/>
+        </w:rPr>
+        <w:t>” the corresponding ObservationDefinition</w:t>
+      </w:r>
+      <w:r>
+        <w:rPr>
+          <w:rFonts w:cstheme="minorHAnsi"/>
+          <w:color w:val="000000"/>
+          <w:kern w:val="0"/>
+          <w:sz w:val="24"/>
+          <w:szCs w:val="24"/>
+          <w:highlight w:val="white"/>
+        </w:rPr>
+        <w:t>. You can edit that Observation to add an “</w:t>
+      </w:r>
+      <w:r>
+        <w:rPr>
+          <w:rFonts w:cstheme="minorHAnsi"/>
+          <w:color w:val="000000"/>
+          <w:kern w:val="0"/>
+          <w:sz w:val="24"/>
+          <w:szCs w:val="24"/>
+          <w:highlight w:val="white"/>
+        </w:rPr>
+        <w:t>instantiatesReference” to the ObservationDefinition e.g. in XML</w:t>
+      </w:r>
       <w:r>
         <w:rPr>
           <w:rFonts w:cstheme="minorHAnsi"/>
@@ -9956,6 +10842,366 @@
         </w:rPr>
         <w:br/>
       </w:r>
+    </w:p>
+    <w:p>
+      <w:pPr>
+        <w:shd w:val="clear" w:color="auto" w:fill="FFFFFF"/>
+        <w:autoSpaceDE w:val="0"/>
+        <w:autoSpaceDN w:val="0"/>
+        <w:adjustRightInd w:val="0"/>
+        <w:spacing w:after="0" w:line="240" w:lineRule="auto"/>
+        <w:rPr>
+          <w:rFonts w:ascii="Times New Roman" w:hAnsi="Times New Roman" w:cs="Times New Roman"/>
+          <w:kern w:val="0"/>
+          <w:sz w:val="24"/>
+          <w:szCs w:val="24"/>
+          <w:highlight w:val="white"/>
+        </w:rPr>
+      </w:pPr>
+      <w:r>
+        <w:rPr>
+          <w:rFonts w:ascii="Times New Roman" w:hAnsi="Times New Roman" w:cs="Times New Roman"/>
+          <w:color w:val="000000"/>
+          <w:kern w:val="0"/>
+          <w:sz w:val="24"/>
+          <w:szCs w:val="24"/>
+          <w:highlight w:val="white"/>
+        </w:rPr>
+        <w:t xml:space="preserve">            </w:t>
+      </w:r>
+      <w:r>
+        <w:rPr>
+          <w:rFonts w:ascii="Times New Roman" w:hAnsi="Times New Roman" w:cs="Times New Roman"/>
+          <w:color w:val="000096"/>
+          <w:kern w:val="0"/>
+          <w:sz w:val="24"/>
+          <w:szCs w:val="24"/>
+          <w:highlight w:val="white"/>
+        </w:rPr>
+        <w:t>&lt;Observation&gt;</w:t>
+      </w:r>
+      <w:r>
+        <w:rPr>
+          <w:rFonts w:ascii="Times New Roman" w:hAnsi="Times New Roman" w:cs="Times New Roman"/>
+          <w:color w:val="000000"/>
+          <w:kern w:val="0"/>
+          <w:sz w:val="24"/>
+          <w:szCs w:val="24"/>
+          <w:highlight w:val="white"/>
+        </w:rPr>
+        <w:br/>
+        <w:t xml:space="preserve">                </w:t>
+      </w:r>
+      <w:r>
+        <w:rPr>
+          <w:rFonts w:ascii="Times New Roman" w:hAnsi="Times New Roman" w:cs="Times New Roman"/>
+          <w:color w:val="000096"/>
+          <w:kern w:val="0"/>
+          <w:sz w:val="24"/>
+          <w:szCs w:val="24"/>
+          <w:highlight w:val="white"/>
+        </w:rPr>
+        <w:t>&lt;id</w:t>
+      </w:r>
+      <w:r>
+        <w:rPr>
+          <w:rFonts w:ascii="Times New Roman" w:hAnsi="Times New Roman" w:cs="Times New Roman"/>
+          <w:color w:val="F5844C"/>
+          <w:kern w:val="0"/>
+          <w:sz w:val="24"/>
+          <w:szCs w:val="24"/>
+          <w:highlight w:val="white"/>
+        </w:rPr>
+        <w:t xml:space="preserve"> value</w:t>
+      </w:r>
+      <w:r>
+        <w:rPr>
+          <w:rFonts w:ascii="Times New Roman" w:hAnsi="Times New Roman" w:cs="Times New Roman"/>
+          <w:color w:val="FF8040"/>
+          <w:kern w:val="0"/>
+          <w:sz w:val="24"/>
+          <w:szCs w:val="24"/>
+          <w:highlight w:val="white"/>
+        </w:rPr>
+        <w:t>=</w:t>
+      </w:r>
+      <w:r>
+        <w:rPr>
+          <w:rFonts w:ascii="Times New Roman" w:hAnsi="Times New Roman" w:cs="Times New Roman"/>
+          <w:color w:val="993300"/>
+          <w:kern w:val="0"/>
+          <w:sz w:val="24"/>
+          <w:szCs w:val="24"/>
+          <w:highlight w:val="white"/>
+        </w:rPr>
+        <w:t>"example-observation-id"</w:t>
+      </w:r>
+      <w:r>
+        <w:rPr>
+          <w:rFonts w:ascii="Times New Roman" w:hAnsi="Times New Roman" w:cs="Times New Roman"/>
+          <w:color w:val="000096"/>
+          <w:kern w:val="0"/>
+          <w:sz w:val="24"/>
+          <w:szCs w:val="24"/>
+          <w:highlight w:val="white"/>
+        </w:rPr>
+        <w:t>/&gt;</w:t>
+      </w:r>
+      <w:r>
+        <w:rPr>
+          <w:rFonts w:ascii="Times New Roman" w:hAnsi="Times New Roman" w:cs="Times New Roman"/>
+          <w:color w:val="000000"/>
+          <w:kern w:val="0"/>
+          <w:sz w:val="24"/>
+          <w:szCs w:val="24"/>
+          <w:highlight w:val="white"/>
+        </w:rPr>
+        <w:br/>
+        <w:t xml:space="preserve">                </w:t>
+      </w:r>
+      <w:r>
+        <w:rPr>
+          <w:rFonts w:ascii="Times New Roman" w:hAnsi="Times New Roman" w:cs="Times New Roman"/>
+          <w:color w:val="000096"/>
+          <w:kern w:val="0"/>
+          <w:sz w:val="24"/>
+          <w:szCs w:val="24"/>
+          <w:highlight w:val="white"/>
+        </w:rPr>
+        <w:t>&lt;instantiatesReference&gt;</w:t>
+      </w:r>
+      <w:r>
+        <w:rPr>
+          <w:rFonts w:ascii="Times New Roman" w:hAnsi="Times New Roman" w:cs="Times New Roman"/>
+          <w:color w:val="000000"/>
+          <w:kern w:val="0"/>
+          <w:sz w:val="24"/>
+          <w:szCs w:val="24"/>
+          <w:highlight w:val="white"/>
+        </w:rPr>
+        <w:br/>
+        <w:t xml:space="preserve">                    </w:t>
+      </w:r>
+      <w:r>
+        <w:rPr>
+          <w:rFonts w:ascii="Times New Roman" w:hAnsi="Times New Roman" w:cs="Times New Roman"/>
+          <w:color w:val="000096"/>
+          <w:kern w:val="0"/>
+          <w:sz w:val="24"/>
+          <w:szCs w:val="24"/>
+          <w:highlight w:val="white"/>
+        </w:rPr>
+        <w:t>&lt;reference</w:t>
+      </w:r>
+      <w:r>
+        <w:rPr>
+          <w:rFonts w:ascii="Times New Roman" w:hAnsi="Times New Roman" w:cs="Times New Roman"/>
+          <w:color w:val="F5844C"/>
+          <w:kern w:val="0"/>
+          <w:sz w:val="24"/>
+          <w:szCs w:val="24"/>
+          <w:highlight w:val="white"/>
+        </w:rPr>
+        <w:t xml:space="preserve"> value</w:t>
+      </w:r>
+      <w:r>
+        <w:rPr>
+          <w:rFonts w:ascii="Times New Roman" w:hAnsi="Times New Roman" w:cs="Times New Roman"/>
+          <w:color w:val="FF8040"/>
+          <w:kern w:val="0"/>
+          <w:sz w:val="24"/>
+          <w:szCs w:val="24"/>
+          <w:highlight w:val="white"/>
+        </w:rPr>
+        <w:t>=</w:t>
+      </w:r>
+      <w:r>
+        <w:rPr>
+          <w:rFonts w:ascii="Times New Roman" w:hAnsi="Times New Roman" w:cs="Times New Roman"/>
+          <w:color w:val="993300"/>
+          <w:kern w:val="0"/>
+          <w:sz w:val="24"/>
+          <w:szCs w:val="24"/>
+          <w:highlight w:val="white"/>
+        </w:rPr>
+        <w:t>"ObservationDefinition/example-id-of-observation-definition"</w:t>
+      </w:r>
+      <w:r>
+        <w:rPr>
+          <w:rFonts w:ascii="Times New Roman" w:hAnsi="Times New Roman" w:cs="Times New Roman"/>
+          <w:color w:val="000096"/>
+          <w:kern w:val="0"/>
+          <w:sz w:val="24"/>
+          <w:szCs w:val="24"/>
+          <w:highlight w:val="white"/>
+        </w:rPr>
+        <w:t>/&gt;</w:t>
+      </w:r>
+      <w:r>
+        <w:rPr>
+          <w:rFonts w:ascii="Times New Roman" w:hAnsi="Times New Roman" w:cs="Times New Roman"/>
+          <w:color w:val="000000"/>
+          <w:kern w:val="0"/>
+          <w:sz w:val="24"/>
+          <w:szCs w:val="24"/>
+          <w:highlight w:val="white"/>
+        </w:rPr>
+        <w:br/>
+        <w:t xml:space="preserve">                </w:t>
+      </w:r>
+      <w:r>
+        <w:rPr>
+          <w:rFonts w:ascii="Times New Roman" w:hAnsi="Times New Roman" w:cs="Times New Roman"/>
+          <w:color w:val="000096"/>
+          <w:kern w:val="0"/>
+          <w:sz w:val="24"/>
+          <w:szCs w:val="24"/>
+          <w:highlight w:val="white"/>
+        </w:rPr>
+        <w:t>&lt;/instantiatesReference&gt;</w:t>
+      </w:r>
+      <w:r>
+        <w:rPr>
+          <w:rFonts w:ascii="Times New Roman" w:hAnsi="Times New Roman" w:cs="Times New Roman"/>
+          <w:color w:val="000000"/>
+          <w:kern w:val="0"/>
+          <w:sz w:val="24"/>
+          <w:szCs w:val="24"/>
+          <w:highlight w:val="white"/>
+        </w:rPr>
+        <w:br/>
+      </w:r>
+    </w:p>
+    <w:p>
+      <w:pPr>
+        <w:rPr>
+          <w:rFonts w:cstheme="minorHAnsi"/>
+          <w:color w:val="000000"/>
+          <w:kern w:val="0"/>
+          <w:sz w:val="24"/>
+          <w:szCs w:val="24"/>
+          <w:highlight w:val="white"/>
+        </w:rPr>
+      </w:pPr>
+      <w:r>
+        <w:rPr>
+          <w:rFonts w:cstheme="minorHAnsi"/>
+          <w:color w:val="000000"/>
+          <w:kern w:val="0"/>
+          <w:sz w:val="24"/>
+          <w:szCs w:val="24"/>
+          <w:highlight w:val="white"/>
+        </w:rPr>
+        <w:br w:type="page"/>
+      </w:r>
+    </w:p>
+    <w:p>
+      <w:pPr>
+        <w:shd w:val="clear" w:color="auto" w:fill="FFFFFF"/>
+        <w:autoSpaceDE w:val="0"/>
+        <w:autoSpaceDN w:val="0"/>
+        <w:adjustRightInd w:val="0"/>
+        <w:spacing w:after="0" w:line="240" w:lineRule="auto"/>
+        <w:rPr>
+          <w:rFonts w:cstheme="minorHAnsi"/>
+          <w:color w:val="000000"/>
+          <w:kern w:val="0"/>
+          <w:sz w:val="24"/>
+          <w:szCs w:val="24"/>
+          <w:highlight w:val="white"/>
+        </w:rPr>
+      </w:pPr>
+      <w:r>
+        <w:rPr>
+          <w:rFonts w:cstheme="minorHAnsi"/>
+          <w:color w:val="000000"/>
+          <w:kern w:val="0"/>
+          <w:sz w:val="24"/>
+          <w:szCs w:val="24"/>
+          <w:highlight w:val="white"/>
+        </w:rPr>
+        <w:lastRenderedPageBreak/>
+        <w:t>Your observation will now show a traceable link back to its definition (rationale).</w:t>
+      </w:r>
+    </w:p>
+    <w:p>
+      <w:pPr>
+        <w:shd w:val="clear" w:color="auto" w:fill="FFFFFF"/>
+        <w:autoSpaceDE w:val="0"/>
+        <w:autoSpaceDN w:val="0"/>
+        <w:adjustRightInd w:val="0"/>
+        <w:spacing w:after="0" w:line="240" w:lineRule="auto"/>
+        <w:rPr>
+          <w:rFonts w:cstheme="minorHAnsi"/>
+          <w:color w:val="000000"/>
+          <w:kern w:val="0"/>
+          <w:sz w:val="24"/>
+          <w:szCs w:val="24"/>
+          <w:highlight w:val="white"/>
+        </w:rPr>
+      </w:pPr>
+      <w:r>
+        <w:rPr>
+          <w:rFonts w:cstheme="minorHAnsi"/>
+          <w:noProof/>
+          <w:color w:val="000000"/>
+          <w:kern w:val="0"/>
+          <w:sz w:val="24"/>
+          <w:szCs w:val="24"/>
+        </w:rPr>
+        <w:drawing>
+          <wp:inline distT="0" distB="0" distL="0" distR="0" wp14:anchorId="62A33B8B" wp14:editId="4D6FA296">
+            <wp:extent cx="8229600" cy="2923540"/>
+            <wp:effectExtent l="0" t="0" r="0" b="0"/>
+            <wp:docPr id="1617358811" name="Picture 1" descr="A screenshot of a computer&#10;&#10;Description automatically generated"/>
+            <wp:cNvGraphicFramePr>
+              <a:graphicFrameLocks xmlns:a="http://schemas.openxmlformats.org/drawingml/2006/main" noChangeAspect="1"/>
+            </wp:cNvGraphicFramePr>
+            <a:graphic xmlns:a="http://schemas.openxmlformats.org/drawingml/2006/main">
+              <a:graphicData uri="http://schemas.openxmlformats.org/drawingml/2006/picture">
+                <pic:pic xmlns:pic="http://schemas.openxmlformats.org/drawingml/2006/picture">
+                  <pic:nvPicPr>
+                    <pic:cNvPr id="1617358811" name="Picture 1" descr="A screenshot of a computer&#10;&#10;Description automatically generated"/>
+                    <pic:cNvPicPr/>
+                  </pic:nvPicPr>
+                  <pic:blipFill>
+                    <a:blip r:embed="rId57"/>
+                    <a:stretch>
+                      <a:fillRect/>
+                    </a:stretch>
+                  </pic:blipFill>
+                  <pic:spPr>
+                    <a:xfrm>
+                      <a:off x="0" y="0"/>
+                      <a:ext cx="8229600" cy="2923540"/>
+                    </a:xfrm>
+                    <a:prstGeom prst="rect">
+                      <a:avLst/>
+                    </a:prstGeom>
+                  </pic:spPr>
+                </pic:pic>
+              </a:graphicData>
+            </a:graphic>
+          </wp:inline>
+        </w:drawing>
+      </w:r>
+    </w:p>
+    <w:p>
+      <w:pPr>
+        <w:shd w:val="clear" w:color="auto" w:fill="FFFFFF"/>
+        <w:autoSpaceDE w:val="0"/>
+        <w:autoSpaceDN w:val="0"/>
+        <w:adjustRightInd w:val="0"/>
+        <w:spacing w:after="0" w:line="240" w:lineRule="auto"/>
+        <w:rPr>
+          <w:rFonts w:cstheme="minorHAnsi"/>
+          <w:color w:val="000000"/>
+          <w:kern w:val="0"/>
+          <w:sz w:val="24"/>
+          <w:szCs w:val="24"/>
+          <w:highlight w:val="white"/>
+        </w:rPr>
+      </w:pPr>
     </w:p>
     <w:sectPr>
       <w:pgSz w:w="15840" w:h="12240" w:orient="landscape"/>

</xml_diff>

<commit_message>
added version at end so we can track copies
</commit_message>
<xml_diff>
--- a/additional_data/testing_event_2023-08-10/2023-08-10 DX-PQ FHIR CMC Testing Event 2 - Day 1 - Technical Track Steps.docx
+++ b/additional_data/testing_event_2023-08-10/2023-08-10 DX-PQ FHIR CMC Testing Event 2 - Day 1 - Technical Track Steps.docx
@@ -11202,6 +11202,238 @@
           <w:highlight w:val="white"/>
         </w:rPr>
       </w:pPr>
+    </w:p>
+    <w:p>
+      <w:pPr>
+        <w:shd w:val="clear" w:color="auto" w:fill="FFFFFF"/>
+        <w:autoSpaceDE w:val="0"/>
+        <w:autoSpaceDN w:val="0"/>
+        <w:adjustRightInd w:val="0"/>
+        <w:spacing w:after="0" w:line="240" w:lineRule="auto"/>
+        <w:rPr>
+          <w:rFonts w:cstheme="minorHAnsi"/>
+          <w:color w:val="000000"/>
+          <w:kern w:val="0"/>
+          <w:sz w:val="24"/>
+          <w:szCs w:val="24"/>
+          <w:highlight w:val="white"/>
+        </w:rPr>
+      </w:pPr>
+    </w:p>
+    <w:p>
+      <w:pPr>
+        <w:shd w:val="clear" w:color="auto" w:fill="FFFFFF"/>
+        <w:autoSpaceDE w:val="0"/>
+        <w:autoSpaceDN w:val="0"/>
+        <w:adjustRightInd w:val="0"/>
+        <w:spacing w:after="0" w:line="240" w:lineRule="auto"/>
+        <w:rPr>
+          <w:rFonts w:cstheme="minorHAnsi"/>
+          <w:color w:val="000000"/>
+          <w:kern w:val="0"/>
+          <w:sz w:val="24"/>
+          <w:szCs w:val="24"/>
+          <w:highlight w:val="white"/>
+        </w:rPr>
+      </w:pPr>
+    </w:p>
+    <w:p>
+      <w:pPr>
+        <w:shd w:val="clear" w:color="auto" w:fill="FFFFFF"/>
+        <w:autoSpaceDE w:val="0"/>
+        <w:autoSpaceDN w:val="0"/>
+        <w:adjustRightInd w:val="0"/>
+        <w:spacing w:after="0" w:line="240" w:lineRule="auto"/>
+        <w:rPr>
+          <w:rFonts w:cstheme="minorHAnsi"/>
+          <w:color w:val="000000"/>
+          <w:kern w:val="0"/>
+          <w:sz w:val="24"/>
+          <w:szCs w:val="24"/>
+          <w:highlight w:val="white"/>
+        </w:rPr>
+      </w:pPr>
+    </w:p>
+    <w:p>
+      <w:pPr>
+        <w:shd w:val="clear" w:color="auto" w:fill="FFFFFF"/>
+        <w:autoSpaceDE w:val="0"/>
+        <w:autoSpaceDN w:val="0"/>
+        <w:adjustRightInd w:val="0"/>
+        <w:spacing w:after="0" w:line="240" w:lineRule="auto"/>
+        <w:rPr>
+          <w:rFonts w:cstheme="minorHAnsi"/>
+          <w:color w:val="000000"/>
+          <w:kern w:val="0"/>
+          <w:sz w:val="24"/>
+          <w:szCs w:val="24"/>
+          <w:highlight w:val="white"/>
+        </w:rPr>
+      </w:pPr>
+    </w:p>
+    <w:p>
+      <w:pPr>
+        <w:shd w:val="clear" w:color="auto" w:fill="FFFFFF"/>
+        <w:autoSpaceDE w:val="0"/>
+        <w:autoSpaceDN w:val="0"/>
+        <w:adjustRightInd w:val="0"/>
+        <w:spacing w:after="0" w:line="240" w:lineRule="auto"/>
+        <w:rPr>
+          <w:rFonts w:cstheme="minorHAnsi"/>
+          <w:color w:val="000000"/>
+          <w:kern w:val="0"/>
+          <w:sz w:val="24"/>
+          <w:szCs w:val="24"/>
+          <w:highlight w:val="white"/>
+        </w:rPr>
+      </w:pPr>
+    </w:p>
+    <w:p>
+      <w:pPr>
+        <w:shd w:val="clear" w:color="auto" w:fill="FFFFFF"/>
+        <w:autoSpaceDE w:val="0"/>
+        <w:autoSpaceDN w:val="0"/>
+        <w:adjustRightInd w:val="0"/>
+        <w:spacing w:after="0" w:line="240" w:lineRule="auto"/>
+        <w:rPr>
+          <w:rFonts w:cstheme="minorHAnsi"/>
+          <w:color w:val="000000"/>
+          <w:kern w:val="0"/>
+          <w:sz w:val="24"/>
+          <w:szCs w:val="24"/>
+          <w:highlight w:val="white"/>
+        </w:rPr>
+      </w:pPr>
+    </w:p>
+    <w:p>
+      <w:pPr>
+        <w:shd w:val="clear" w:color="auto" w:fill="FFFFFF"/>
+        <w:autoSpaceDE w:val="0"/>
+        <w:autoSpaceDN w:val="0"/>
+        <w:adjustRightInd w:val="0"/>
+        <w:spacing w:after="0" w:line="240" w:lineRule="auto"/>
+        <w:rPr>
+          <w:rFonts w:cstheme="minorHAnsi"/>
+          <w:color w:val="000000"/>
+          <w:kern w:val="0"/>
+          <w:sz w:val="24"/>
+          <w:szCs w:val="24"/>
+          <w:highlight w:val="white"/>
+        </w:rPr>
+      </w:pPr>
+    </w:p>
+    <w:p>
+      <w:pPr>
+        <w:shd w:val="clear" w:color="auto" w:fill="FFFFFF"/>
+        <w:autoSpaceDE w:val="0"/>
+        <w:autoSpaceDN w:val="0"/>
+        <w:adjustRightInd w:val="0"/>
+        <w:spacing w:after="0" w:line="240" w:lineRule="auto"/>
+        <w:rPr>
+          <w:rFonts w:cstheme="minorHAnsi"/>
+          <w:color w:val="000000"/>
+          <w:kern w:val="0"/>
+          <w:sz w:val="24"/>
+          <w:szCs w:val="24"/>
+          <w:highlight w:val="white"/>
+        </w:rPr>
+      </w:pPr>
+    </w:p>
+    <w:p>
+      <w:pPr>
+        <w:shd w:val="clear" w:color="auto" w:fill="FFFFFF"/>
+        <w:autoSpaceDE w:val="0"/>
+        <w:autoSpaceDN w:val="0"/>
+        <w:adjustRightInd w:val="0"/>
+        <w:spacing w:after="0" w:line="240" w:lineRule="auto"/>
+        <w:rPr>
+          <w:rFonts w:cstheme="minorHAnsi"/>
+          <w:color w:val="000000"/>
+          <w:kern w:val="0"/>
+          <w:sz w:val="24"/>
+          <w:szCs w:val="24"/>
+          <w:highlight w:val="white"/>
+        </w:rPr>
+      </w:pPr>
+    </w:p>
+    <w:p>
+      <w:pPr>
+        <w:shd w:val="clear" w:color="auto" w:fill="FFFFFF"/>
+        <w:autoSpaceDE w:val="0"/>
+        <w:autoSpaceDN w:val="0"/>
+        <w:adjustRightInd w:val="0"/>
+        <w:spacing w:after="0" w:line="240" w:lineRule="auto"/>
+        <w:rPr>
+          <w:rFonts w:cstheme="minorHAnsi"/>
+          <w:color w:val="000000"/>
+          <w:kern w:val="0"/>
+          <w:sz w:val="24"/>
+          <w:szCs w:val="24"/>
+          <w:highlight w:val="white"/>
+        </w:rPr>
+      </w:pPr>
+    </w:p>
+    <w:p>
+      <w:pPr>
+        <w:shd w:val="clear" w:color="auto" w:fill="FFFFFF"/>
+        <w:autoSpaceDE w:val="0"/>
+        <w:autoSpaceDN w:val="0"/>
+        <w:adjustRightInd w:val="0"/>
+        <w:spacing w:after="0" w:line="240" w:lineRule="auto"/>
+        <w:rPr>
+          <w:rFonts w:cstheme="minorHAnsi"/>
+          <w:color w:val="000000"/>
+          <w:kern w:val="0"/>
+          <w:sz w:val="24"/>
+          <w:szCs w:val="24"/>
+          <w:highlight w:val="white"/>
+        </w:rPr>
+      </w:pPr>
+    </w:p>
+    <w:p>
+      <w:pPr>
+        <w:shd w:val="clear" w:color="auto" w:fill="FFFFFF"/>
+        <w:autoSpaceDE w:val="0"/>
+        <w:autoSpaceDN w:val="0"/>
+        <w:adjustRightInd w:val="0"/>
+        <w:spacing w:after="0" w:line="240" w:lineRule="auto"/>
+        <w:rPr>
+          <w:rFonts w:cstheme="minorHAnsi"/>
+          <w:color w:val="000000"/>
+          <w:kern w:val="0"/>
+          <w:sz w:val="24"/>
+          <w:szCs w:val="24"/>
+          <w:highlight w:val="white"/>
+        </w:rPr>
+      </w:pPr>
+    </w:p>
+    <w:p>
+      <w:pPr>
+        <w:shd w:val="clear" w:color="auto" w:fill="FFFFFF"/>
+        <w:autoSpaceDE w:val="0"/>
+        <w:autoSpaceDN w:val="0"/>
+        <w:adjustRightInd w:val="0"/>
+        <w:spacing w:after="0" w:line="240" w:lineRule="auto"/>
+        <w:rPr>
+          <w:rFonts w:cstheme="minorHAnsi"/>
+          <w:color w:val="000000"/>
+          <w:kern w:val="0"/>
+          <w:sz w:val="24"/>
+          <w:szCs w:val="24"/>
+          <w:highlight w:val="white"/>
+        </w:rPr>
+      </w:pPr>
+      <w:r>
+        <w:rPr>
+          <w:rFonts w:cstheme="minorHAnsi"/>
+          <w:color w:val="000000"/>
+          <w:kern w:val="0"/>
+          <w:sz w:val="24"/>
+          <w:szCs w:val="24"/>
+          <w:highlight w:val="white"/>
+        </w:rPr>
+        <w:t>Document version 1.0, 2023-08-10</w:t>
+      </w:r>
     </w:p>
     <w:sectPr>
       <w:pgSz w:w="15840" w:h="12240" w:orient="landscape"/>

</xml_diff>